<commit_message>
Menambahkan komentar pada dokumen
</commit_message>
<xml_diff>
--- a/Penelusuran dan Literatur Review Artikel Topik Manajemen Layanan TI.docx
+++ b/Penelusuran dan Literatur Review Artikel Topik Manajemen Layanan TI.docx
@@ -22,6 +22,272 @@
           <w:sz w:val="28"/>
           <w:szCs w:val="28"/>
         </w:rPr>
+        <w:t>Dokumen</w:t>
+      </w:r>
+      <w:proofErr w:type="spellEnd"/>
+      <w:r>
+        <w:rPr>
+          <w:rFonts w:ascii="Times New Roman" w:hAnsi="Times New Roman" w:cs="Times New Roman"/>
+          <w:b/>
+          <w:bCs/>
+          <w:sz w:val="28"/>
+          <w:szCs w:val="28"/>
+        </w:rPr>
+        <w:t xml:space="preserve"> </w:t>
+      </w:r>
+      <w:proofErr w:type="spellStart"/>
+      <w:r>
+        <w:rPr>
+          <w:rFonts w:ascii="Times New Roman" w:hAnsi="Times New Roman" w:cs="Times New Roman"/>
+          <w:b/>
+          <w:bCs/>
+          <w:sz w:val="28"/>
+          <w:szCs w:val="28"/>
+        </w:rPr>
+        <w:t>ini</w:t>
+      </w:r>
+      <w:proofErr w:type="spellEnd"/>
+      <w:r>
+        <w:rPr>
+          <w:rFonts w:ascii="Times New Roman" w:hAnsi="Times New Roman" w:cs="Times New Roman"/>
+          <w:b/>
+          <w:bCs/>
+          <w:sz w:val="28"/>
+          <w:szCs w:val="28"/>
+        </w:rPr>
+        <w:t xml:space="preserve"> </w:t>
+      </w:r>
+      <w:proofErr w:type="spellStart"/>
+      <w:r>
+        <w:rPr>
+          <w:rFonts w:ascii="Times New Roman" w:hAnsi="Times New Roman" w:cs="Times New Roman"/>
+          <w:b/>
+          <w:bCs/>
+          <w:sz w:val="28"/>
+          <w:szCs w:val="28"/>
+        </w:rPr>
+        <w:t>telah</w:t>
+      </w:r>
+      <w:proofErr w:type="spellEnd"/>
+      <w:r>
+        <w:rPr>
+          <w:rFonts w:ascii="Times New Roman" w:hAnsi="Times New Roman" w:cs="Times New Roman"/>
+          <w:b/>
+          <w:bCs/>
+          <w:sz w:val="28"/>
+          <w:szCs w:val="28"/>
+        </w:rPr>
+        <w:t xml:space="preserve"> </w:t>
+      </w:r>
+      <w:proofErr w:type="spellStart"/>
+      <w:r>
+        <w:rPr>
+          <w:rFonts w:ascii="Times New Roman" w:hAnsi="Times New Roman" w:cs="Times New Roman"/>
+          <w:b/>
+          <w:bCs/>
+          <w:sz w:val="28"/>
+          <w:szCs w:val="28"/>
+        </w:rPr>
+        <w:t>dimodifikasi</w:t>
+      </w:r>
+      <w:proofErr w:type="spellEnd"/>
+      <w:r>
+        <w:rPr>
+          <w:rFonts w:ascii="Times New Roman" w:hAnsi="Times New Roman" w:cs="Times New Roman"/>
+          <w:b/>
+          <w:bCs/>
+          <w:sz w:val="28"/>
+          <w:szCs w:val="28"/>
+        </w:rPr>
+        <w:t xml:space="preserve"> </w:t>
+      </w:r>
+      <w:proofErr w:type="spellStart"/>
+      <w:r>
+        <w:rPr>
+          <w:rFonts w:ascii="Times New Roman" w:hAnsi="Times New Roman" w:cs="Times New Roman"/>
+          <w:b/>
+          <w:bCs/>
+          <w:sz w:val="28"/>
+          <w:szCs w:val="28"/>
+        </w:rPr>
+        <w:t>untuk</w:t>
+      </w:r>
+      <w:proofErr w:type="spellEnd"/>
+      <w:r>
+        <w:rPr>
+          <w:rFonts w:ascii="Times New Roman" w:hAnsi="Times New Roman" w:cs="Times New Roman"/>
+          <w:b/>
+          <w:bCs/>
+          <w:sz w:val="28"/>
+          <w:szCs w:val="28"/>
+        </w:rPr>
+        <w:t xml:space="preserve"> </w:t>
+      </w:r>
+      <w:proofErr w:type="spellStart"/>
+      <w:r>
+        <w:rPr>
+          <w:rFonts w:ascii="Times New Roman" w:hAnsi="Times New Roman" w:cs="Times New Roman"/>
+          <w:b/>
+          <w:bCs/>
+          <w:sz w:val="28"/>
+          <w:szCs w:val="28"/>
+        </w:rPr>
+        <w:t>memenuhi</w:t>
+      </w:r>
+      <w:proofErr w:type="spellEnd"/>
+      <w:r>
+        <w:rPr>
+          <w:rFonts w:ascii="Times New Roman" w:hAnsi="Times New Roman" w:cs="Times New Roman"/>
+          <w:b/>
+          <w:bCs/>
+          <w:sz w:val="28"/>
+          <w:szCs w:val="28"/>
+        </w:rPr>
+        <w:t xml:space="preserve"> </w:t>
+      </w:r>
+      <w:proofErr w:type="spellStart"/>
+      <w:r>
+        <w:rPr>
+          <w:rFonts w:ascii="Times New Roman" w:hAnsi="Times New Roman" w:cs="Times New Roman"/>
+          <w:b/>
+          <w:bCs/>
+          <w:sz w:val="28"/>
+          <w:szCs w:val="28"/>
+        </w:rPr>
+        <w:t>tugas</w:t>
+      </w:r>
+      <w:proofErr w:type="spellEnd"/>
+      <w:r>
+        <w:rPr>
+          <w:rFonts w:ascii="Times New Roman" w:hAnsi="Times New Roman" w:cs="Times New Roman"/>
+          <w:b/>
+          <w:bCs/>
+          <w:sz w:val="28"/>
+          <w:szCs w:val="28"/>
+        </w:rPr>
+        <w:t xml:space="preserve"> Git repository</w:t>
+      </w:r>
+    </w:p>
+    <w:p>
+      <w:pPr>
+        <w:jc w:val="center"/>
+        <w:rPr>
+          <w:rFonts w:ascii="Times New Roman" w:hAnsi="Times New Roman" w:cs="Times New Roman"/>
+          <w:b/>
+          <w:bCs/>
+          <w:sz w:val="28"/>
+          <w:szCs w:val="28"/>
+        </w:rPr>
+      </w:pPr>
+      <w:proofErr w:type="spellStart"/>
+      <w:r>
+        <w:rPr>
+          <w:rFonts w:ascii="Times New Roman" w:hAnsi="Times New Roman" w:cs="Times New Roman"/>
+          <w:b/>
+          <w:bCs/>
+          <w:sz w:val="28"/>
+          <w:szCs w:val="28"/>
+        </w:rPr>
+        <w:t>Ditambahkan</w:t>
+      </w:r>
+      <w:proofErr w:type="spellEnd"/>
+      <w:r>
+        <w:rPr>
+          <w:rFonts w:ascii="Times New Roman" w:hAnsi="Times New Roman" w:cs="Times New Roman"/>
+          <w:b/>
+          <w:bCs/>
+          <w:sz w:val="28"/>
+          <w:szCs w:val="28"/>
+        </w:rPr>
+        <w:t xml:space="preserve"> oleh: Sabil </w:t>
+      </w:r>
+      <w:proofErr w:type="spellStart"/>
+      <w:r>
+        <w:rPr>
+          <w:rFonts w:ascii="Times New Roman" w:hAnsi="Times New Roman" w:cs="Times New Roman"/>
+          <w:b/>
+          <w:bCs/>
+          <w:sz w:val="28"/>
+          <w:szCs w:val="28"/>
+        </w:rPr>
+        <w:t>Fairus</w:t>
+      </w:r>
+      <w:proofErr w:type="spellEnd"/>
+      <w:r>
+        <w:rPr>
+          <w:rFonts w:ascii="Times New Roman" w:hAnsi="Times New Roman" w:cs="Times New Roman"/>
+          <w:b/>
+          <w:bCs/>
+          <w:sz w:val="28"/>
+          <w:szCs w:val="28"/>
+        </w:rPr>
+        <w:t xml:space="preserve"> </w:t>
+      </w:r>
+      <w:proofErr w:type="spellStart"/>
+      <w:r>
+        <w:rPr>
+          <w:rFonts w:ascii="Times New Roman" w:hAnsi="Times New Roman" w:cs="Times New Roman"/>
+          <w:b/>
+          <w:bCs/>
+          <w:sz w:val="28"/>
+          <w:szCs w:val="28"/>
+        </w:rPr>
+        <w:t>Asevadingjad</w:t>
+      </w:r>
+      <w:proofErr w:type="spellEnd"/>
+      <w:r>
+        <w:rPr>
+          <w:rFonts w:ascii="Times New Roman" w:hAnsi="Times New Roman" w:cs="Times New Roman"/>
+          <w:b/>
+          <w:bCs/>
+          <w:sz w:val="28"/>
+          <w:szCs w:val="28"/>
+        </w:rPr>
+        <w:t xml:space="preserve"> - 1030324000004</w:t>
+      </w:r>
+    </w:p>
+    <w:p>
+      <w:pPr>
+        <w:rPr>
+          <w:rFonts w:ascii="Times New Roman" w:hAnsi="Times New Roman" w:cs="Times New Roman"/>
+          <w:b/>
+          <w:bCs/>
+          <w:sz w:val="28"/>
+          <w:szCs w:val="28"/>
+        </w:rPr>
+      </w:pPr>
+      <w:r>
+        <w:rPr>
+          <w:rFonts w:ascii="Times New Roman" w:hAnsi="Times New Roman" w:cs="Times New Roman"/>
+          <w:b/>
+          <w:bCs/>
+          <w:sz w:val="28"/>
+          <w:szCs w:val="28"/>
+        </w:rPr>
+        <w:br w:type="page"/>
+      </w:r>
+    </w:p>
+    <w:p>
+      <w:pPr>
+        <w:jc w:val="center"/>
+        <w:rPr>
+          <w:rFonts w:ascii="Times New Roman" w:hAnsi="Times New Roman" w:cs="Times New Roman"/>
+          <w:b/>
+          <w:bCs/>
+          <w:sz w:val="28"/>
+          <w:szCs w:val="28"/>
+        </w:rPr>
+      </w:pPr>
+      <w:proofErr w:type="spellStart"/>
+      <w:r>
+        <w:rPr>
+          <w:rFonts w:ascii="Times New Roman" w:hAnsi="Times New Roman" w:cs="Times New Roman"/>
+          <w:b/>
+          <w:bCs/>
+          <w:sz w:val="28"/>
+          <w:szCs w:val="28"/>
+        </w:rPr>
+        <w:lastRenderedPageBreak/>
         <w:t>Penelusuran</w:t>
       </w:r>
       <w:proofErr w:type="spellEnd"/>
@@ -1494,10 +1760,7 @@
       </w:r>
       <w:proofErr w:type="spellEnd"/>
       <w:r>
-        <w:t xml:space="preserve"> Artikel </w:t>
-      </w:r>
-      <w:r>
-        <w:t>2</w:t>
+        <w:t xml:space="preserve"> Artikel 2</w:t>
       </w:r>
       <w:r>
         <w:tab/>
@@ -1523,10 +1786,7 @@
       </w:r>
       <w:proofErr w:type="spellEnd"/>
       <w:r>
-        <w:t xml:space="preserve"> Artikel </w:t>
-      </w:r>
-      <w:r>
-        <w:t>3</w:t>
+        <w:t xml:space="preserve"> Artikel 3</w:t>
       </w:r>
       <w:r>
         <w:tab/>
@@ -2118,16 +2378,16 @@
           <w:sz w:val="24"/>
           <w:szCs w:val="24"/>
         </w:rPr>
-        <w:t xml:space="preserve"> yang dig</w:t>
-      </w:r>
-      <w:proofErr w:type="spellStart"/>
-      <w:r>
-        <w:rPr>
-          <w:rFonts w:ascii="Times New Roman" w:hAnsi="Times New Roman" w:cs="Times New Roman"/>
-          <w:sz w:val="24"/>
-          <w:szCs w:val="24"/>
-        </w:rPr>
-        <w:t>unakan</w:t>
+        <w:t xml:space="preserve"> yang </w:t>
+      </w:r>
+      <w:proofErr w:type="spellStart"/>
+      <w:r>
+        <w:rPr>
+          <w:rFonts w:ascii="Times New Roman" w:hAnsi="Times New Roman" w:cs="Times New Roman"/>
+          <w:sz w:val="24"/>
+          <w:szCs w:val="24"/>
+        </w:rPr>
+        <w:t>digunakan</w:t>
       </w:r>
       <w:proofErr w:type="spellEnd"/>
       <w:r>
@@ -5768,16 +6028,34 @@
           <w:sz w:val="24"/>
           <w:szCs w:val="24"/>
         </w:rPr>
-        <w:t xml:space="preserve"> ini, pe</w:t>
-      </w:r>
-      <w:proofErr w:type="spellStart"/>
-      <w:r>
-        <w:rPr>
-          <w:rFonts w:ascii="Times New Roman" w:hAnsi="Times New Roman" w:cs="Times New Roman"/>
-          <w:sz w:val="24"/>
-          <w:szCs w:val="24"/>
-        </w:rPr>
-        <w:t>nulis</w:t>
+        <w:t xml:space="preserve"> </w:t>
+      </w:r>
+      <w:proofErr w:type="spellStart"/>
+      <w:r>
+        <w:rPr>
+          <w:rFonts w:ascii="Times New Roman" w:hAnsi="Times New Roman" w:cs="Times New Roman"/>
+          <w:sz w:val="24"/>
+          <w:szCs w:val="24"/>
+        </w:rPr>
+        <w:t>ini</w:t>
+      </w:r>
+      <w:proofErr w:type="spellEnd"/>
+      <w:r>
+        <w:rPr>
+          <w:rFonts w:ascii="Times New Roman" w:hAnsi="Times New Roman" w:cs="Times New Roman"/>
+          <w:sz w:val="24"/>
+          <w:szCs w:val="24"/>
+        </w:rPr>
+        <w:t xml:space="preserve">, </w:t>
+      </w:r>
+      <w:proofErr w:type="spellStart"/>
+      <w:r>
+        <w:rPr>
+          <w:rFonts w:ascii="Times New Roman" w:hAnsi="Times New Roman" w:cs="Times New Roman"/>
+          <w:sz w:val="24"/>
+          <w:szCs w:val="24"/>
+        </w:rPr>
+        <w:t>penulis</w:t>
       </w:r>
       <w:proofErr w:type="spellEnd"/>
       <w:r>
@@ -5974,15 +6252,7 @@
           <w:sz w:val="24"/>
           <w:szCs w:val="24"/>
         </w:rPr>
-        <w:t>(ITSM)</w:t>
-      </w:r>
-      <w:r>
-        <w:rPr>
-          <w:rFonts w:ascii="Times New Roman" w:hAnsi="Times New Roman" w:cs="Times New Roman"/>
-          <w:sz w:val="24"/>
-          <w:szCs w:val="24"/>
-        </w:rPr>
-        <w:t xml:space="preserve"> dan </w:t>
+        <w:t xml:space="preserve">(ITSM) dan </w:t>
       </w:r>
       <w:r>
         <w:rPr>
@@ -7946,6 +8216,9 @@
         <w:pStyle w:val="Heading2"/>
       </w:pPr>
       <w:r>
+        <w:rPr>
+          <w:noProof/>
+        </w:rPr>
         <w:lastRenderedPageBreak/>
         <w:drawing>
           <wp:anchor distT="0" distB="0" distL="114300" distR="114300" simplePos="0" relativeHeight="251664384" behindDoc="0" locked="0" layoutInCell="1" allowOverlap="1" wp14:anchorId="21ADC7EB" wp14:editId="55135C44">
@@ -8009,6 +8282,9 @@
     <w:p/>
     <w:p>
       <w:r>
+        <w:rPr>
+          <w:noProof/>
+        </w:rPr>
         <w:drawing>
           <wp:inline distT="0" distB="0" distL="0" distR="0" wp14:anchorId="7206FA87" wp14:editId="3EF8D843">
             <wp:extent cx="5039995" cy="743585"/>
@@ -8052,6 +8328,9 @@
         <w:pStyle w:val="Heading2"/>
       </w:pPr>
       <w:r>
+        <w:rPr>
+          <w:noProof/>
+        </w:rPr>
         <w:drawing>
           <wp:anchor distT="0" distB="0" distL="114300" distR="114300" simplePos="0" relativeHeight="251669504" behindDoc="0" locked="0" layoutInCell="1" allowOverlap="1" wp14:anchorId="4DC810A7" wp14:editId="5D1612C0">
             <wp:simplePos x="0" y="0"/>
@@ -14188,7 +14467,25 @@
           <w:sz w:val="24"/>
           <w:szCs w:val="24"/>
         </w:rPr>
-        <w:t xml:space="preserve">: (1) Resistensi </w:t>
+        <w:t xml:space="preserve">: (1) </w:t>
+      </w:r>
+      <w:proofErr w:type="spellStart"/>
+      <w:r>
+        <w:rPr>
+          <w:rFonts w:ascii="Times New Roman" w:hAnsi="Times New Roman" w:cs="Times New Roman"/>
+          <w:sz w:val="24"/>
+          <w:szCs w:val="24"/>
+        </w:rPr>
+        <w:t>Resistensi</w:t>
+      </w:r>
+      <w:proofErr w:type="spellEnd"/>
+      <w:r>
+        <w:rPr>
+          <w:rFonts w:ascii="Times New Roman" w:hAnsi="Times New Roman" w:cs="Times New Roman"/>
+          <w:sz w:val="24"/>
+          <w:szCs w:val="24"/>
+        </w:rPr>
+        <w:t xml:space="preserve"> </w:t>
       </w:r>
       <w:proofErr w:type="spellStart"/>
       <w:r>
@@ -14944,25 +15241,7 @@
           <w:sz w:val="24"/>
           <w:szCs w:val="24"/>
         </w:rPr>
-        <w:t xml:space="preserve"> </w:t>
-      </w:r>
-      <w:proofErr w:type="spellStart"/>
-      <w:r>
-        <w:rPr>
-          <w:rFonts w:ascii="Times New Roman" w:hAnsi="Times New Roman" w:cs="Times New Roman"/>
-          <w:sz w:val="24"/>
-          <w:szCs w:val="24"/>
-        </w:rPr>
-        <w:t>organisasi</w:t>
-      </w:r>
-      <w:proofErr w:type="spellEnd"/>
-      <w:r>
-        <w:rPr>
-          <w:rFonts w:ascii="Times New Roman" w:hAnsi="Times New Roman" w:cs="Times New Roman"/>
-          <w:sz w:val="24"/>
-          <w:szCs w:val="24"/>
-        </w:rPr>
-        <w:t xml:space="preserve"> lain.</w:t>
+        <w:t xml:space="preserve"> organisasi lain.</w:t>
       </w:r>
     </w:p>
     <w:p>
@@ -18249,25 +18528,7 @@
                 <w:sz w:val="24"/>
                 <w:szCs w:val="24"/>
               </w:rPr>
-              <w:t xml:space="preserve"> </w:t>
-            </w:r>
-            <w:proofErr w:type="spellStart"/>
-            <w:r>
-              <w:rPr>
-                <w:rFonts w:ascii="Times New Roman" w:hAnsi="Times New Roman" w:cs="Times New Roman"/>
-                <w:sz w:val="24"/>
-                <w:szCs w:val="24"/>
-              </w:rPr>
-              <w:t>tepat</w:t>
-            </w:r>
-            <w:proofErr w:type="spellEnd"/>
-            <w:r>
-              <w:rPr>
-                <w:rFonts w:ascii="Times New Roman" w:hAnsi="Times New Roman" w:cs="Times New Roman"/>
-                <w:sz w:val="24"/>
-                <w:szCs w:val="24"/>
-              </w:rPr>
-              <w:t xml:space="preserve"> guna.</w:t>
+              <w:t xml:space="preserve"> tepat guna.</w:t>
             </w:r>
           </w:p>
         </w:tc>
@@ -19970,23 +20231,13 @@
           <w:szCs w:val="24"/>
         </w:rPr>
       </w:pPr>
-      <w:proofErr w:type="spellStart"/>
-      <w:r>
-        <w:rPr>
-          <w:rFonts w:ascii="Times New Roman" w:hAnsi="Times New Roman" w:cs="Times New Roman"/>
-          <w:sz w:val="24"/>
-          <w:szCs w:val="24"/>
-        </w:rPr>
-        <w:t>Menemukan</w:t>
-      </w:r>
-      <w:proofErr w:type="spellEnd"/>
-      <w:r>
-        <w:rPr>
-          <w:rFonts w:ascii="Times New Roman" w:hAnsi="Times New Roman" w:cs="Times New Roman"/>
-          <w:sz w:val="24"/>
-          <w:szCs w:val="24"/>
-        </w:rPr>
-        <w:t xml:space="preserve"> dan </w:t>
+      <w:r>
+        <w:rPr>
+          <w:rFonts w:ascii="Times New Roman" w:hAnsi="Times New Roman" w:cs="Times New Roman"/>
+          <w:sz w:val="24"/>
+          <w:szCs w:val="24"/>
+        </w:rPr>
+        <w:t xml:space="preserve">Menemukan dan </w:t>
       </w:r>
       <w:proofErr w:type="spellStart"/>
       <w:r>
@@ -21540,23 +21791,7 @@
           <w:sz w:val="24"/>
           <w:szCs w:val="24"/>
         </w:rPr>
-        <w:t>n</w:t>
-      </w:r>
-      <w:r>
-        <w:rPr>
-          <w:rFonts w:ascii="Times New Roman" w:hAnsi="Times New Roman" w:cs="Times New Roman"/>
-          <w:sz w:val="24"/>
-          <w:szCs w:val="24"/>
-        </w:rPr>
-        <w:t>y</w:t>
-      </w:r>
-      <w:r>
-        <w:rPr>
-          <w:rFonts w:ascii="Times New Roman" w:hAnsi="Times New Roman" w:cs="Times New Roman"/>
-          <w:sz w:val="24"/>
-          <w:szCs w:val="24"/>
-        </w:rPr>
-        <w:t>ata</w:t>
+        <w:t>nyata</w:t>
       </w:r>
       <w:proofErr w:type="spellEnd"/>
       <w:r>
@@ -22738,25 +22973,7 @@
           <w:sz w:val="24"/>
           <w:szCs w:val="24"/>
         </w:rPr>
-        <w:t xml:space="preserve"> </w:t>
-      </w:r>
-      <w:proofErr w:type="spellStart"/>
-      <w:r>
-        <w:rPr>
-          <w:rFonts w:ascii="Times New Roman" w:hAnsi="Times New Roman" w:cs="Times New Roman"/>
-          <w:sz w:val="24"/>
-          <w:szCs w:val="24"/>
-        </w:rPr>
-        <w:t>aplikasi</w:t>
-      </w:r>
-      <w:proofErr w:type="spellEnd"/>
-      <w:r>
-        <w:rPr>
-          <w:rFonts w:ascii="Times New Roman" w:hAnsi="Times New Roman" w:cs="Times New Roman"/>
-          <w:sz w:val="24"/>
-          <w:szCs w:val="24"/>
-        </w:rPr>
-        <w:t xml:space="preserve"> </w:t>
+        <w:t xml:space="preserve"> aplikasi </w:t>
       </w:r>
       <w:proofErr w:type="spellStart"/>
       <w:r>
@@ -25178,6 +25395,7 @@
   <w:style w:type="character" w:default="1" w:styleId="DefaultParagraphFont">
     <w:name w:val="Default Paragraph Font"/>
     <w:uiPriority w:val="1"/>
+    <w:semiHidden/>
     <w:unhideWhenUsed/>
   </w:style>
   <w:style w:type="table" w:default="1" w:styleId="TableNormal">

</xml_diff>